<commit_message>
added some pics to report
</commit_message>
<xml_diff>
--- a/report/Отчёт_ЛАБ2.docx
+++ b/report/Отчёт_ЛАБ2.docx
@@ -223,6 +223,7 @@
         </w:rPr>
         <w:t>-</w:t>
       </w:r>
+      <w:proofErr w:type="gramStart"/>
       <w:r>
         <w:rPr>
           <w:b/>
@@ -242,6 +243,7 @@
         </w:rPr>
         <w:t>”</w:t>
       </w:r>
+      <w:proofErr w:type="gramEnd"/>
     </w:p>
     <w:p>
       <w:pPr>
@@ -361,8 +363,16 @@
         <w:rPr>
           <w:b/>
         </w:rPr>
-        <w:t>-пу</w:t>
-      </w:r>
+        <w:t>-</w:t>
+      </w:r>
+      <w:proofErr w:type="spellStart"/>
+      <w:r>
+        <w:rPr>
+          <w:b/>
+        </w:rPr>
+        <w:t>пу</w:t>
+      </w:r>
+      <w:proofErr w:type="spellEnd"/>
     </w:p>
     <w:p>
       <w:pPr>
@@ -1642,8 +1652,30 @@
         <w:rPr>
           <w:lang w:val="ru-RU"/>
         </w:rPr>
-        <w:t xml:space="preserve"> сохранять приемлимое К анонимити</w:t>
-      </w:r>
+        <w:t xml:space="preserve"> сохранять </w:t>
+      </w:r>
+      <w:proofErr w:type="spellStart"/>
+      <w:r>
+        <w:rPr>
+          <w:lang w:val="ru-RU"/>
+        </w:rPr>
+        <w:t>приемлимое</w:t>
+      </w:r>
+      <w:proofErr w:type="spellEnd"/>
+      <w:r>
+        <w:rPr>
+          <w:lang w:val="ru-RU"/>
+        </w:rPr>
+        <w:t xml:space="preserve"> К </w:t>
+      </w:r>
+      <w:proofErr w:type="spellStart"/>
+      <w:r>
+        <w:rPr>
+          <w:lang w:val="ru-RU"/>
+        </w:rPr>
+        <w:t>анонимити</w:t>
+      </w:r>
+      <w:proofErr w:type="spellEnd"/>
       <w:r>
         <w:t>).</w:t>
       </w:r>
@@ -1675,7 +1707,21 @@
         <w:rPr>
           <w:lang w:val="ru-RU"/>
         </w:rPr>
-        <w:t xml:space="preserve">должен быть сгенерирован обезличенный датасет, посчитано значение К анонимити, </w:t>
+        <w:t xml:space="preserve">должен быть сгенерирован обезличенный датасет, посчитано значение К </w:t>
+      </w:r>
+      <w:proofErr w:type="spellStart"/>
+      <w:r>
+        <w:rPr>
+          <w:lang w:val="ru-RU"/>
+        </w:rPr>
+        <w:t>анонимити</w:t>
+      </w:r>
+      <w:proofErr w:type="spellEnd"/>
+      <w:r>
+        <w:rPr>
+          <w:lang w:val="ru-RU"/>
+        </w:rPr>
+        <w:t xml:space="preserve">, </w:t>
       </w:r>
       <w:r>
         <w:rPr>
@@ -1691,7 +1737,23 @@
         </w:rPr>
       </w:pPr>
       <w:r>
-        <w:t>5) Написать отчет (файл расширения .doc или .docx)</w:t>
+        <w:t>5) Написать отчет (файл расширения .</w:t>
+      </w:r>
+      <w:proofErr w:type="spellStart"/>
+      <w:r>
+        <w:t>doc</w:t>
+      </w:r>
+      <w:proofErr w:type="spellEnd"/>
+      <w:r>
+        <w:t xml:space="preserve"> или .</w:t>
+      </w:r>
+      <w:proofErr w:type="spellStart"/>
+      <w:r>
+        <w:t>docx</w:t>
+      </w:r>
+      <w:proofErr w:type="spellEnd"/>
+      <w:r>
+        <w:t>)</w:t>
       </w:r>
     </w:p>
     <w:p>
@@ -1739,7 +1801,77 @@
         <w:rPr>
           <w:lang w:val="ru-RU"/>
         </w:rPr>
-        <w:t xml:space="preserve">таких методах, как:… Програмная реализация выполнена на языке </w:t>
+        <w:t>таких методах, как:</w:t>
+      </w:r>
+      <w:r>
+        <w:rPr>
+          <w:lang w:val="ru-RU"/>
+        </w:rPr>
+        <w:t xml:space="preserve"> Локальное обобщение для анонимизации полей координат, категорий, брендов</w:t>
+      </w:r>
+      <w:r>
+        <w:rPr>
+          <w:lang w:val="ru-RU"/>
+        </w:rPr>
+        <w:t>, дата и время, цены одного товара и суммы чека</w:t>
+      </w:r>
+      <w:r>
+        <w:rPr>
+          <w:lang w:val="ru-RU"/>
+        </w:rPr>
+        <w:t>;</w:t>
+      </w:r>
+      <w:r>
+        <w:rPr>
+          <w:lang w:val="ru-RU"/>
+        </w:rPr>
+        <w:t xml:space="preserve"> Удаление атрибутов для поля идентификатор чеков</w:t>
+      </w:r>
+      <w:r>
+        <w:rPr>
+          <w:lang w:val="ru-RU"/>
+        </w:rPr>
+        <w:t>;</w:t>
+      </w:r>
+      <w:r>
+        <w:rPr>
+          <w:lang w:val="ru-RU"/>
+        </w:rPr>
+        <w:t xml:space="preserve"> </w:t>
+      </w:r>
+      <w:proofErr w:type="spellStart"/>
+      <w:r>
+        <w:rPr>
+          <w:lang w:val="ru-RU"/>
+        </w:rPr>
+        <w:t>Маскеризация</w:t>
+      </w:r>
+      <w:proofErr w:type="spellEnd"/>
+      <w:r>
+        <w:rPr>
+          <w:lang w:val="ru-RU"/>
+        </w:rPr>
+        <w:t xml:space="preserve"> для поля номер карты. </w:t>
+      </w:r>
+      <w:r>
+        <w:rPr>
+          <w:lang w:val="ru-RU"/>
+        </w:rPr>
+        <w:t xml:space="preserve"> </w:t>
+      </w:r>
+      <w:proofErr w:type="spellStart"/>
+      <w:r>
+        <w:rPr>
+          <w:lang w:val="ru-RU"/>
+        </w:rPr>
+        <w:t>Програмная</w:t>
+      </w:r>
+      <w:proofErr w:type="spellEnd"/>
+      <w:r>
+        <w:rPr>
+          <w:lang w:val="ru-RU"/>
+        </w:rPr>
+        <w:t xml:space="preserve"> реализация выполнена на языке </w:t>
       </w:r>
       <w:r>
         <w:rPr>
@@ -1853,7 +1985,21 @@
         <w:rPr>
           <w:lang w:val="ru-RU"/>
         </w:rPr>
-        <w:t>Полученная в итоге программа может обезличивать датасет входных данных, посчитать значение К анонимити, по заданным пользователем параметрам, вывести количество уникальных строк по заданным квази-идентификаторов.</w:t>
+        <w:t xml:space="preserve">Полученная в итоге программа может обезличивать датасет входных данных, посчитать значение К </w:t>
+      </w:r>
+      <w:proofErr w:type="spellStart"/>
+      <w:r>
+        <w:rPr>
+          <w:lang w:val="ru-RU"/>
+        </w:rPr>
+        <w:t>анонимити</w:t>
+      </w:r>
+      <w:proofErr w:type="spellEnd"/>
+      <w:r>
+        <w:rPr>
+          <w:lang w:val="ru-RU"/>
+        </w:rPr>
+        <w:t>, по заданным пользователем параметрам, вывести количество уникальных строк по заданным квази-идентификаторов.</w:t>
       </w:r>
     </w:p>
     <w:p>
@@ -1887,12 +2033,17 @@
     </w:p>
     <w:p>
       <w:pPr>
-        <w:rPr>
-          <w:lang w:val="ru-RU"/>
-        </w:rPr>
-      </w:pPr>
-      <w:r>
-        <w:t>1. Загрузка</w:t>
+        <w:pStyle w:val="a9"/>
+        <w:numPr>
+          <w:ilvl w:val="0"/>
+          <w:numId w:val="6"/>
+        </w:numPr>
+        <w:rPr>
+          <w:lang w:val="ru-RU"/>
+        </w:rPr>
+      </w:pPr>
+      <w:r>
+        <w:t>Загрузка</w:t>
       </w:r>
       <w:r>
         <w:rPr>
@@ -1930,8 +2081,52 @@
         <w:t>.</w:t>
       </w:r>
       <w:r>
+        <w:t xml:space="preserve"> </w:t>
+      </w:r>
+      <w:r>
         <w:br/>
-        <w:t>4.</w:t>
+      </w:r>
+      <w:r>
+        <w:rPr>
+          <w:lang w:val="ru-RU"/>
+        </w:rPr>
+        <w:t>4</w:t>
+      </w:r>
+      <w:r>
+        <w:t>.</w:t>
+      </w:r>
+      <w:r>
+        <w:rPr>
+          <w:lang w:val="ru-RU"/>
+        </w:rPr>
+        <w:t xml:space="preserve"> Запись обезличенного датасета в файл .</w:t>
+      </w:r>
+      <w:r>
+        <w:rPr>
+          <w:lang w:val="en-US"/>
+        </w:rPr>
+        <w:t>xlsx</w:t>
+      </w:r>
+      <w:r>
+        <w:t>.</w:t>
+      </w:r>
+    </w:p>
+    <w:p>
+      <w:pPr>
+        <w:pStyle w:val="a9"/>
+        <w:rPr>
+          <w:lang w:val="ru-RU"/>
+        </w:rPr>
+      </w:pPr>
+      <w:r>
+        <w:rPr>
+          <w:lang w:val="ru-RU"/>
+        </w:rPr>
+        <w:lastRenderedPageBreak/>
+        <w:t>5</w:t>
+      </w:r>
+      <w:r>
+        <w:t>.</w:t>
       </w:r>
       <w:r>
         <w:rPr>
@@ -1944,32 +2139,35 @@
       </w:r>
       <w:r>
         <w:br/>
-        <w:t>5.</w:t>
-      </w:r>
-      <w:r>
-        <w:rPr>
-          <w:lang w:val="ru-RU"/>
-        </w:rPr>
-        <w:t xml:space="preserve"> Вычисление К анонимити и количества уникальных строк</w:t>
+      </w:r>
+      <w:r>
+        <w:rPr>
+          <w:lang w:val="ru-RU"/>
+        </w:rPr>
+        <w:t>6</w:t>
       </w:r>
       <w:r>
         <w:t>.</w:t>
       </w:r>
       <w:r>
-        <w:br/>
-        <w:t>6.</w:t>
-      </w:r>
-      <w:r>
-        <w:rPr>
-          <w:lang w:val="ru-RU"/>
-        </w:rPr>
-        <w:t xml:space="preserve"> Запись обезличенного датасета в файл </w:t>
-      </w:r>
-      <w:r>
-        <w:rPr>
-          <w:lang w:val="en-US"/>
-        </w:rPr>
-        <w:t>.xlsx</w:t>
+        <w:rPr>
+          <w:lang w:val="ru-RU"/>
+        </w:rPr>
+        <w:t xml:space="preserve"> Вычисление К </w:t>
+      </w:r>
+      <w:proofErr w:type="spellStart"/>
+      <w:r>
+        <w:rPr>
+          <w:lang w:val="ru-RU"/>
+        </w:rPr>
+        <w:t>анонимити</w:t>
+      </w:r>
+      <w:proofErr w:type="spellEnd"/>
+      <w:r>
+        <w:rPr>
+          <w:lang w:val="ru-RU"/>
+        </w:rPr>
+        <w:t xml:space="preserve"> и количества уникальных строк</w:t>
       </w:r>
       <w:r>
         <w:t>.</w:t>
@@ -2016,11 +2214,70 @@
     <w:p>
       <w:pPr>
         <w:pStyle w:val="a8"/>
-        <w:ind w:left="284"/>
-        <w:rPr>
-          <w:lang w:val="ru-RU"/>
-        </w:rPr>
-      </w:pPr>
+        <w:ind w:left="2422"/>
+        <w:rPr>
+          <w:lang w:val="ru-RU"/>
+        </w:rPr>
+      </w:pPr>
+      <w:r>
+        <w:rPr>
+          <w:lang w:val="ru-RU"/>
+        </w:rPr>
+        <w:t xml:space="preserve">    </w:t>
+      </w:r>
+      <w:r>
+        <w:rPr>
+          <w:noProof/>
+        </w:rPr>
+        <w:drawing>
+          <wp:inline distT="0" distB="0" distL="0" distR="0" wp14:anchorId="165EC9DB" wp14:editId="153AB06D">
+            <wp:extent cx="2295525" cy="6105525"/>
+            <wp:effectExtent l="0" t="0" r="9525" b="9525"/>
+            <wp:docPr id="1244158006" name="Рисунок 1"/>
+            <wp:cNvGraphicFramePr>
+              <a:graphicFrameLocks xmlns:a="http://schemas.openxmlformats.org/drawingml/2006/main" noChangeAspect="1"/>
+            </wp:cNvGraphicFramePr>
+            <a:graphic xmlns:a="http://schemas.openxmlformats.org/drawingml/2006/main">
+              <a:graphicData uri="http://schemas.openxmlformats.org/drawingml/2006/picture">
+                <pic:pic xmlns:pic="http://schemas.openxmlformats.org/drawingml/2006/picture">
+                  <pic:nvPicPr>
+                    <pic:cNvPr id="0" name="Picture 1"/>
+                    <pic:cNvPicPr>
+                      <a:picLocks noChangeAspect="1" noChangeArrowheads="1"/>
+                    </pic:cNvPicPr>
+                  </pic:nvPicPr>
+                  <pic:blipFill>
+                    <a:blip r:embed="rId6">
+                      <a:extLst>
+                        <a:ext uri="{28A0092B-C50C-407E-A947-70E740481C1C}">
+                          <a14:useLocalDpi xmlns:a14="http://schemas.microsoft.com/office/drawing/2010/main" val="0"/>
+                        </a:ext>
+                      </a:extLst>
+                    </a:blip>
+                    <a:srcRect/>
+                    <a:stretch>
+                      <a:fillRect/>
+                    </a:stretch>
+                  </pic:blipFill>
+                  <pic:spPr bwMode="auto">
+                    <a:xfrm>
+                      <a:off x="0" y="0"/>
+                      <a:ext cx="2295525" cy="6105525"/>
+                    </a:xfrm>
+                    <a:prstGeom prst="rect">
+                      <a:avLst/>
+                    </a:prstGeom>
+                    <a:noFill/>
+                    <a:ln>
+                      <a:noFill/>
+                    </a:ln>
+                  </pic:spPr>
+                </pic:pic>
+              </a:graphicData>
+            </a:graphic>
+          </wp:inline>
+        </w:drawing>
+      </w:r>
     </w:p>
     <w:p>
       <w:pPr>
@@ -2101,21 +2358,39 @@
       <w:r>
         <w:t xml:space="preserve"> </w:t>
       </w:r>
+      <w:proofErr w:type="spellStart"/>
       <w:r>
         <w:rPr>
           <w:lang w:val="en-US"/>
         </w:rPr>
         <w:t>anonimization</w:t>
       </w:r>
-      <w:r>
-        <w:t>.py (</w:t>
-      </w:r>
-      <w:r>
-        <w:rPr>
-          <w:lang w:val="ru-RU"/>
-        </w:rPr>
-        <w:t>Обезличивание данных и вычисление К анонимити</w:t>
-      </w:r>
+      <w:proofErr w:type="spellEnd"/>
+      <w:r>
+        <w:t>.</w:t>
+      </w:r>
+      <w:proofErr w:type="spellStart"/>
+      <w:r>
+        <w:t>py</w:t>
+      </w:r>
+      <w:proofErr w:type="spellEnd"/>
+      <w:r>
+        <w:t xml:space="preserve"> (</w:t>
+      </w:r>
+      <w:r>
+        <w:rPr>
+          <w:lang w:val="ru-RU"/>
+        </w:rPr>
+        <w:t xml:space="preserve">Обезличивание данных и вычисление К </w:t>
+      </w:r>
+      <w:proofErr w:type="spellStart"/>
+      <w:r>
+        <w:rPr>
+          <w:lang w:val="ru-RU"/>
+        </w:rPr>
+        <w:t>анонимити</w:t>
+      </w:r>
+      <w:proofErr w:type="spellEnd"/>
       <w:r>
         <w:t>). Ниже приведена таблица всех функций.</w:t>
       </w:r>
@@ -2168,8 +2443,21 @@
             <w:tcW w:w="4803" w:type="dxa"/>
           </w:tcPr>
           <w:p>
-            <w:r>
-              <w:t>Load_table(path)</w:t>
+            <w:proofErr w:type="spellStart"/>
+            <w:r>
+              <w:t>Load_table</w:t>
+            </w:r>
+            <w:proofErr w:type="spellEnd"/>
+            <w:r>
+              <w:t>(</w:t>
+            </w:r>
+            <w:proofErr w:type="spellStart"/>
+            <w:r>
+              <w:t>path</w:t>
+            </w:r>
+            <w:proofErr w:type="spellEnd"/>
+            <w:r>
+              <w:t>)</w:t>
             </w:r>
           </w:p>
         </w:tc>
@@ -2200,8 +2488,21 @@
             <w:tcW w:w="4803" w:type="dxa"/>
           </w:tcPr>
           <w:p>
-            <w:r>
-              <w:t>table_validate(table)</w:t>
+            <w:proofErr w:type="spellStart"/>
+            <w:r>
+              <w:t>table_validate</w:t>
+            </w:r>
+            <w:proofErr w:type="spellEnd"/>
+            <w:r>
+              <w:t>(</w:t>
+            </w:r>
+            <w:proofErr w:type="spellStart"/>
+            <w:r>
+              <w:t>table</w:t>
+            </w:r>
+            <w:proofErr w:type="spellEnd"/>
+            <w:r>
+              <w:t>)</w:t>
             </w:r>
           </w:p>
         </w:tc>
@@ -2232,8 +2533,21 @@
             <w:tcW w:w="4803" w:type="dxa"/>
           </w:tcPr>
           <w:p>
-            <w:r>
-              <w:t>correct_output(table)</w:t>
+            <w:proofErr w:type="spellStart"/>
+            <w:r>
+              <w:t>correct_output</w:t>
+            </w:r>
+            <w:proofErr w:type="spellEnd"/>
+            <w:r>
+              <w:t>(</w:t>
+            </w:r>
+            <w:proofErr w:type="spellStart"/>
+            <w:r>
+              <w:t>table</w:t>
+            </w:r>
+            <w:proofErr w:type="spellEnd"/>
+            <w:r>
+              <w:t>)</w:t>
             </w:r>
           </w:p>
         </w:tc>
@@ -2264,8 +2578,34 @@
             <w:tcW w:w="4803" w:type="dxa"/>
           </w:tcPr>
           <w:p>
-            <w:r>
-              <w:t>export_output(table, path)</w:t>
+            <w:proofErr w:type="spellStart"/>
+            <w:r>
+              <w:t>export_</w:t>
+            </w:r>
+            <w:proofErr w:type="gramStart"/>
+            <w:r>
+              <w:t>output</w:t>
+            </w:r>
+            <w:proofErr w:type="spellEnd"/>
+            <w:r>
+              <w:t>(</w:t>
+            </w:r>
+            <w:proofErr w:type="spellStart"/>
+            <w:proofErr w:type="gramEnd"/>
+            <w:r>
+              <w:t>table</w:t>
+            </w:r>
+            <w:proofErr w:type="spellEnd"/>
+            <w:r>
+              <w:t xml:space="preserve">, </w:t>
+            </w:r>
+            <w:proofErr w:type="spellStart"/>
+            <w:r>
+              <w:t>path</w:t>
+            </w:r>
+            <w:proofErr w:type="spellEnd"/>
+            <w:r>
+              <w:t>)</w:t>
             </w:r>
           </w:p>
         </w:tc>
@@ -2296,8 +2636,21 @@
             <w:tcW w:w="4803" w:type="dxa"/>
           </w:tcPr>
           <w:p>
-            <w:r>
-              <w:t>anonymize_card_number(card)</w:t>
+            <w:proofErr w:type="spellStart"/>
+            <w:r>
+              <w:t>anonymize_card_number</w:t>
+            </w:r>
+            <w:proofErr w:type="spellEnd"/>
+            <w:r>
+              <w:t>(</w:t>
+            </w:r>
+            <w:proofErr w:type="spellStart"/>
+            <w:r>
+              <w:t>card</w:t>
+            </w:r>
+            <w:proofErr w:type="spellEnd"/>
+            <w:r>
+              <w:t>)</w:t>
             </w:r>
           </w:p>
         </w:tc>
@@ -2333,11 +2686,33 @@
                 <w:lang w:val="en-US"/>
               </w:rPr>
             </w:pPr>
+            <w:proofErr w:type="spellStart"/>
             <w:r>
               <w:rPr>
                 <w:lang w:val="en-US"/>
               </w:rPr>
-              <w:t>anonymize_date_time(date_time)</w:t>
+              <w:t>anonymize_date_time</w:t>
+            </w:r>
+            <w:proofErr w:type="spellEnd"/>
+            <w:r>
+              <w:rPr>
+                <w:lang w:val="en-US"/>
+              </w:rPr>
+              <w:t>(</w:t>
+            </w:r>
+            <w:proofErr w:type="spellStart"/>
+            <w:r>
+              <w:rPr>
+                <w:lang w:val="en-US"/>
+              </w:rPr>
+              <w:t>date_time</w:t>
+            </w:r>
+            <w:proofErr w:type="spellEnd"/>
+            <w:r>
+              <w:rPr>
+                <w:lang w:val="en-US"/>
+              </w:rPr>
+              <w:t>)</w:t>
             </w:r>
           </w:p>
         </w:tc>
@@ -2368,8 +2743,21 @@
             <w:tcW w:w="4803" w:type="dxa"/>
           </w:tcPr>
           <w:p>
-            <w:r>
-              <w:t>anonymize_store(store)</w:t>
+            <w:proofErr w:type="spellStart"/>
+            <w:r>
+              <w:t>anonymize_store</w:t>
+            </w:r>
+            <w:proofErr w:type="spellEnd"/>
+            <w:r>
+              <w:t>(</w:t>
+            </w:r>
+            <w:proofErr w:type="spellStart"/>
+            <w:r>
+              <w:t>store</w:t>
+            </w:r>
+            <w:proofErr w:type="spellEnd"/>
+            <w:r>
+              <w:t>)</w:t>
             </w:r>
           </w:p>
         </w:tc>
@@ -2393,7 +2781,15 @@
             </w:r>
             <w:r>
               <w:lastRenderedPageBreak/>
-              <w:t>словарю anonymized_stores из dictionaries.py).</w:t>
+              <w:t xml:space="preserve">словарю </w:t>
+            </w:r>
+            <w:proofErr w:type="spellStart"/>
+            <w:r>
+              <w:t>anonymized_stores</w:t>
+            </w:r>
+            <w:proofErr w:type="spellEnd"/>
+            <w:r>
+              <w:t xml:space="preserve"> из dictionaries.py).</w:t>
             </w:r>
           </w:p>
         </w:tc>
@@ -2404,9 +2800,22 @@
             <w:tcW w:w="4803" w:type="dxa"/>
           </w:tcPr>
           <w:p>
+            <w:proofErr w:type="spellStart"/>
             <w:r>
               <w:lastRenderedPageBreak/>
-              <w:t>anonymize_coords(coords)</w:t>
+              <w:t>anonymize_coords</w:t>
+            </w:r>
+            <w:proofErr w:type="spellEnd"/>
+            <w:r>
+              <w:t>(</w:t>
+            </w:r>
+            <w:proofErr w:type="spellStart"/>
+            <w:r>
+              <w:t>coords</w:t>
+            </w:r>
+            <w:proofErr w:type="spellEnd"/>
+            <w:r>
+              <w:t>)</w:t>
             </w:r>
           </w:p>
         </w:tc>
@@ -2426,7 +2835,15 @@
           </w:tcPr>
           <w:p>
             <w:r>
-              <w:t>Замена координат на соответствующий административный район (по словарю districts).</w:t>
+              <w:t xml:space="preserve">Замена координат на соответствующий административный район (по словарю </w:t>
+            </w:r>
+            <w:proofErr w:type="spellStart"/>
+            <w:r>
+              <w:t>districts</w:t>
+            </w:r>
+            <w:proofErr w:type="spellEnd"/>
+            <w:r>
+              <w:t>).</w:t>
             </w:r>
           </w:p>
         </w:tc>
@@ -2437,8 +2854,21 @@
             <w:tcW w:w="4803" w:type="dxa"/>
           </w:tcPr>
           <w:p>
-            <w:r>
-              <w:t>anonymize_total_cost(cost)</w:t>
+            <w:proofErr w:type="spellStart"/>
+            <w:r>
+              <w:t>anonymize_total_cost</w:t>
+            </w:r>
+            <w:proofErr w:type="spellEnd"/>
+            <w:r>
+              <w:t>(</w:t>
+            </w:r>
+            <w:proofErr w:type="spellStart"/>
+            <w:r>
+              <w:t>cost</w:t>
+            </w:r>
+            <w:proofErr w:type="spellEnd"/>
+            <w:r>
+              <w:t>)</w:t>
             </w:r>
           </w:p>
         </w:tc>
@@ -2469,8 +2899,21 @@
             <w:tcW w:w="4803" w:type="dxa"/>
           </w:tcPr>
           <w:p>
-            <w:r>
-              <w:t>anonymize_num_products(num)</w:t>
+            <w:proofErr w:type="spellStart"/>
+            <w:r>
+              <w:t>anonymize_num_products</w:t>
+            </w:r>
+            <w:proofErr w:type="spellEnd"/>
+            <w:r>
+              <w:t>(</w:t>
+            </w:r>
+            <w:proofErr w:type="spellStart"/>
+            <w:r>
+              <w:t>num</w:t>
+            </w:r>
+            <w:proofErr w:type="spellEnd"/>
+            <w:r>
+              <w:t>)</w:t>
             </w:r>
           </w:p>
         </w:tc>
@@ -2501,8 +2944,21 @@
             <w:tcW w:w="4803" w:type="dxa"/>
           </w:tcPr>
           <w:p>
-            <w:r>
-              <w:t>anonymize_price(price)</w:t>
+            <w:proofErr w:type="spellStart"/>
+            <w:r>
+              <w:t>anonymize_price</w:t>
+            </w:r>
+            <w:proofErr w:type="spellEnd"/>
+            <w:r>
+              <w:t>(</w:t>
+            </w:r>
+            <w:proofErr w:type="spellStart"/>
+            <w:r>
+              <w:t>price</w:t>
+            </w:r>
+            <w:proofErr w:type="spellEnd"/>
+            <w:r>
+              <w:t>)</w:t>
             </w:r>
           </w:p>
         </w:tc>
@@ -2533,8 +2989,21 @@
             <w:tcW w:w="4803" w:type="dxa"/>
           </w:tcPr>
           <w:p>
-            <w:r>
-              <w:t>anonymize_categories(cat)</w:t>
+            <w:proofErr w:type="spellStart"/>
+            <w:r>
+              <w:t>anonymize_categories</w:t>
+            </w:r>
+            <w:proofErr w:type="spellEnd"/>
+            <w:r>
+              <w:t>(</w:t>
+            </w:r>
+            <w:proofErr w:type="spellStart"/>
+            <w:r>
+              <w:t>cat</w:t>
+            </w:r>
+            <w:proofErr w:type="spellEnd"/>
+            <w:r>
+              <w:t>)</w:t>
             </w:r>
           </w:p>
         </w:tc>
@@ -2554,7 +3023,15 @@
           </w:tcPr>
           <w:p>
             <w:r>
-              <w:t>Замена конкретной категории товара на обобщённую категорию (по словарю categories).</w:t>
+              <w:t xml:space="preserve">Замена конкретной категории товара на обобщённую категорию (по словарю </w:t>
+            </w:r>
+            <w:proofErr w:type="spellStart"/>
+            <w:r>
+              <w:t>categories</w:t>
+            </w:r>
+            <w:proofErr w:type="spellEnd"/>
+            <w:r>
+              <w:t>).</w:t>
             </w:r>
           </w:p>
         </w:tc>
@@ -2565,8 +3042,21 @@
             <w:tcW w:w="4803" w:type="dxa"/>
           </w:tcPr>
           <w:p>
-            <w:r>
-              <w:t>anonymize_brand(brand)</w:t>
+            <w:proofErr w:type="spellStart"/>
+            <w:r>
+              <w:t>anonymize_brand</w:t>
+            </w:r>
+            <w:proofErr w:type="spellEnd"/>
+            <w:r>
+              <w:t>(</w:t>
+            </w:r>
+            <w:proofErr w:type="spellStart"/>
+            <w:r>
+              <w:t>brand</w:t>
+            </w:r>
+            <w:proofErr w:type="spellEnd"/>
+            <w:r>
+              <w:t>)</w:t>
             </w:r>
           </w:p>
         </w:tc>
@@ -2586,7 +3076,15 @@
           </w:tcPr>
           <w:p>
             <w:r>
-              <w:t>Замена бренда на его ценовой сегмент (по словарю brands).</w:t>
+              <w:t xml:space="preserve">Замена бренда на его ценовой сегмент (по словарю </w:t>
+            </w:r>
+            <w:proofErr w:type="spellStart"/>
+            <w:r>
+              <w:t>brands</w:t>
+            </w:r>
+            <w:proofErr w:type="spellEnd"/>
+            <w:r>
+              <w:t>).</w:t>
             </w:r>
           </w:p>
         </w:tc>
@@ -2597,8 +3095,34 @@
             <w:tcW w:w="4803" w:type="dxa"/>
           </w:tcPr>
           <w:p>
-            <w:r>
-              <w:t>anonymize_column(table, column)</w:t>
+            <w:proofErr w:type="spellStart"/>
+            <w:r>
+              <w:t>anonymize_</w:t>
+            </w:r>
+            <w:proofErr w:type="gramStart"/>
+            <w:r>
+              <w:t>column</w:t>
+            </w:r>
+            <w:proofErr w:type="spellEnd"/>
+            <w:r>
+              <w:t>(</w:t>
+            </w:r>
+            <w:proofErr w:type="spellStart"/>
+            <w:proofErr w:type="gramEnd"/>
+            <w:r>
+              <w:t>table</w:t>
+            </w:r>
+            <w:proofErr w:type="spellEnd"/>
+            <w:r>
+              <w:t xml:space="preserve">, </w:t>
+            </w:r>
+            <w:proofErr w:type="spellStart"/>
+            <w:r>
+              <w:t>column</w:t>
+            </w:r>
+            <w:proofErr w:type="spellEnd"/>
+            <w:r>
+              <w:t>)</w:t>
             </w:r>
           </w:p>
         </w:tc>
@@ -2633,9 +3157,22 @@
             <w:tcW w:w="4803" w:type="dxa"/>
           </w:tcPr>
           <w:p>
+            <w:proofErr w:type="spellStart"/>
             <w:r>
               <w:lastRenderedPageBreak/>
-              <w:t>anonymize_direct_identifiers(table)</w:t>
+              <w:t>anonymize_direct_identifiers</w:t>
+            </w:r>
+            <w:proofErr w:type="spellEnd"/>
+            <w:r>
+              <w:t>(</w:t>
+            </w:r>
+            <w:proofErr w:type="spellStart"/>
+            <w:r>
+              <w:t>table</w:t>
+            </w:r>
+            <w:proofErr w:type="spellEnd"/>
+            <w:r>
+              <w:t>)</w:t>
             </w:r>
           </w:p>
         </w:tc>
@@ -2655,7 +3192,15 @@
           </w:tcPr>
           <w:p>
             <w:r>
-              <w:t>Удаление прямых идентификаторов (например, receipt_id) и маскирование номера карты.</w:t>
+              <w:t xml:space="preserve">Удаление прямых идентификаторов (например, </w:t>
+            </w:r>
+            <w:proofErr w:type="spellStart"/>
+            <w:r>
+              <w:t>receipt_id</w:t>
+            </w:r>
+            <w:proofErr w:type="spellEnd"/>
+            <w:r>
+              <w:t>) и маскирование номера карты.</w:t>
             </w:r>
           </w:p>
         </w:tc>
@@ -2666,8 +3211,21 @@
             <w:tcW w:w="4803" w:type="dxa"/>
           </w:tcPr>
           <w:p>
-            <w:r>
-              <w:t>get_good_k(table)</w:t>
+            <w:proofErr w:type="spellStart"/>
+            <w:r>
+              <w:t>get_good_k</w:t>
+            </w:r>
+            <w:proofErr w:type="spellEnd"/>
+            <w:r>
+              <w:t>(</w:t>
+            </w:r>
+            <w:proofErr w:type="spellStart"/>
+            <w:r>
+              <w:t>table</w:t>
+            </w:r>
+            <w:proofErr w:type="spellEnd"/>
+            <w:r>
+              <w:t>)</w:t>
             </w:r>
           </w:p>
         </w:tc>
@@ -2703,11 +3261,47 @@
                 <w:lang w:val="en-US"/>
               </w:rPr>
             </w:pPr>
+            <w:proofErr w:type="spellStart"/>
             <w:r>
               <w:rPr>
                 <w:lang w:val="en-US"/>
               </w:rPr>
-              <w:t>get_k_anonymity(table, quasi_ids)</w:t>
+              <w:t>get_k_</w:t>
+            </w:r>
+            <w:proofErr w:type="gramStart"/>
+            <w:r>
+              <w:rPr>
+                <w:lang w:val="en-US"/>
+              </w:rPr>
+              <w:t>anonymity</w:t>
+            </w:r>
+            <w:proofErr w:type="spellEnd"/>
+            <w:r>
+              <w:rPr>
+                <w:lang w:val="en-US"/>
+              </w:rPr>
+              <w:t>(</w:t>
+            </w:r>
+            <w:proofErr w:type="gramEnd"/>
+            <w:r>
+              <w:rPr>
+                <w:lang w:val="en-US"/>
+              </w:rPr>
+              <w:t xml:space="preserve">table, </w:t>
+            </w:r>
+            <w:proofErr w:type="spellStart"/>
+            <w:r>
+              <w:rPr>
+                <w:lang w:val="en-US"/>
+              </w:rPr>
+              <w:t>quasi_ids</w:t>
+            </w:r>
+            <w:proofErr w:type="spellEnd"/>
+            <w:r>
+              <w:rPr>
+                <w:lang w:val="en-US"/>
+              </w:rPr>
+              <w:t>)</w:t>
             </w:r>
           </w:p>
         </w:tc>
@@ -2738,8 +3332,21 @@
             <w:tcW w:w="4803" w:type="dxa"/>
           </w:tcPr>
           <w:p>
-            <w:r>
-              <w:t>full_anonymization(table)</w:t>
+            <w:proofErr w:type="spellStart"/>
+            <w:r>
+              <w:t>full_anonymization</w:t>
+            </w:r>
+            <w:proofErr w:type="spellEnd"/>
+            <w:r>
+              <w:t>(</w:t>
+            </w:r>
+            <w:proofErr w:type="spellStart"/>
+            <w:r>
+              <w:t>table</w:t>
+            </w:r>
+            <w:proofErr w:type="spellEnd"/>
+            <w:r>
+              <w:t>)</w:t>
             </w:r>
           </w:p>
         </w:tc>
@@ -2775,11 +3382,61 @@
                 <w:lang w:val="en-US"/>
               </w:rPr>
             </w:pPr>
+            <w:proofErr w:type="spellStart"/>
             <w:r>
               <w:rPr>
                 <w:lang w:val="en-US"/>
               </w:rPr>
-              <w:t>print_result(fraction, k_anonymity, bad_k)</w:t>
+              <w:t>print_</w:t>
+            </w:r>
+            <w:proofErr w:type="gramStart"/>
+            <w:r>
+              <w:rPr>
+                <w:lang w:val="en-US"/>
+              </w:rPr>
+              <w:t>result</w:t>
+            </w:r>
+            <w:proofErr w:type="spellEnd"/>
+            <w:r>
+              <w:rPr>
+                <w:lang w:val="en-US"/>
+              </w:rPr>
+              <w:t>(</w:t>
+            </w:r>
+            <w:proofErr w:type="gramEnd"/>
+            <w:r>
+              <w:rPr>
+                <w:lang w:val="en-US"/>
+              </w:rPr>
+              <w:t xml:space="preserve">fraction, </w:t>
+            </w:r>
+            <w:proofErr w:type="spellStart"/>
+            <w:r>
+              <w:rPr>
+                <w:lang w:val="en-US"/>
+              </w:rPr>
+              <w:t>k_anonymity</w:t>
+            </w:r>
+            <w:proofErr w:type="spellEnd"/>
+            <w:r>
+              <w:rPr>
+                <w:lang w:val="en-US"/>
+              </w:rPr>
+              <w:t xml:space="preserve">, </w:t>
+            </w:r>
+            <w:proofErr w:type="spellStart"/>
+            <w:r>
+              <w:rPr>
+                <w:lang w:val="en-US"/>
+              </w:rPr>
+              <w:t>bad_k</w:t>
+            </w:r>
+            <w:proofErr w:type="spellEnd"/>
+            <w:r>
+              <w:rPr>
+                <w:lang w:val="en-US"/>
+              </w:rPr>
+              <w:t>)</w:t>
             </w:r>
           </w:p>
         </w:tc>
@@ -2810,8 +3467,21 @@
             <w:tcW w:w="4803" w:type="dxa"/>
           </w:tcPr>
           <w:p>
-            <w:r>
-              <w:t>get_quasis(keys)</w:t>
+            <w:proofErr w:type="spellStart"/>
+            <w:r>
+              <w:t>get_quasis</w:t>
+            </w:r>
+            <w:proofErr w:type="spellEnd"/>
+            <w:r>
+              <w:t>(</w:t>
+            </w:r>
+            <w:proofErr w:type="spellStart"/>
+            <w:r>
+              <w:t>keys</w:t>
+            </w:r>
+            <w:proofErr w:type="spellEnd"/>
+            <w:r>
+              <w:t>)</w:t>
             </w:r>
           </w:p>
         </w:tc>
@@ -2846,9 +3516,22 @@
             <w:tcW w:w="4803" w:type="dxa"/>
           </w:tcPr>
           <w:p>
+            <w:proofErr w:type="spellStart"/>
             <w:r>
               <w:lastRenderedPageBreak/>
-              <w:t>user_interface(table)</w:t>
+              <w:t>user_interface</w:t>
+            </w:r>
+            <w:proofErr w:type="spellEnd"/>
+            <w:r>
+              <w:t>(</w:t>
+            </w:r>
+            <w:proofErr w:type="spellStart"/>
+            <w:r>
+              <w:t>table</w:t>
+            </w:r>
+            <w:proofErr w:type="spellEnd"/>
+            <w:r>
+              <w:t>)</w:t>
             </w:r>
           </w:p>
         </w:tc>
@@ -2884,11 +3567,47 @@
                 <w:lang w:val="en-US"/>
               </w:rPr>
             </w:pPr>
+            <w:proofErr w:type="spellStart"/>
             <w:r>
               <w:rPr>
                 <w:lang w:val="en-US"/>
               </w:rPr>
-              <w:t>get_anonymized_columns(table, quasi_ids)</w:t>
+              <w:t>get_anonymized_</w:t>
+            </w:r>
+            <w:proofErr w:type="gramStart"/>
+            <w:r>
+              <w:rPr>
+                <w:lang w:val="en-US"/>
+              </w:rPr>
+              <w:t>columns</w:t>
+            </w:r>
+            <w:proofErr w:type="spellEnd"/>
+            <w:r>
+              <w:rPr>
+                <w:lang w:val="en-US"/>
+              </w:rPr>
+              <w:t>(</w:t>
+            </w:r>
+            <w:proofErr w:type="gramEnd"/>
+            <w:r>
+              <w:rPr>
+                <w:lang w:val="en-US"/>
+              </w:rPr>
+              <w:t xml:space="preserve">table, </w:t>
+            </w:r>
+            <w:proofErr w:type="spellStart"/>
+            <w:r>
+              <w:rPr>
+                <w:lang w:val="en-US"/>
+              </w:rPr>
+              <w:t>quasi_ids</w:t>
+            </w:r>
+            <w:proofErr w:type="spellEnd"/>
+            <w:r>
+              <w:rPr>
+                <w:lang w:val="en-US"/>
+              </w:rPr>
+              <w:t>)</w:t>
             </w:r>
           </w:p>
         </w:tc>
@@ -3015,126 +3734,167 @@
       </w:r>
       <w:r>
         <w:br/>
-        <w:t xml:space="preserve">1) Убедитесь, что </w:t>
-      </w:r>
-      <w:r>
-        <w:rPr>
-          <w:lang w:val="ru-RU"/>
-        </w:rPr>
-        <w:t xml:space="preserve">в </w:t>
-      </w:r>
-      <w:r>
-        <w:rPr>
-          <w:lang w:val="ru-RU"/>
-        </w:rPr>
-        <w:t xml:space="preserve">папке </w:t>
+      </w:r>
+      <w:r>
+        <w:rPr>
+          <w:lang w:val="ru-RU"/>
+        </w:rPr>
+        <w:t>1</w:t>
+      </w:r>
+      <w:r>
+        <w:t xml:space="preserve">) Запустите </w:t>
+      </w:r>
+      <w:r>
+        <w:rPr>
+          <w:lang w:val="ru-RU"/>
+        </w:rPr>
+        <w:t xml:space="preserve">скрипт </w:t>
+      </w:r>
+      <w:proofErr w:type="spellStart"/>
+      <w:r>
+        <w:t>run</w:t>
+      </w:r>
+      <w:proofErr w:type="spellEnd"/>
+      <w:r>
+        <w:t>_</w:t>
       </w:r>
       <w:r>
         <w:rPr>
           <w:lang w:val="en-US"/>
         </w:rPr>
-        <w:t>data</w:t>
-      </w:r>
-      <w:r>
+        <w:t>anonymization</w:t>
+      </w:r>
+      <w:r>
+        <w:t>.</w:t>
+      </w:r>
+      <w:proofErr w:type="spellStart"/>
+      <w:r>
+        <w:t>bat</w:t>
+      </w:r>
+      <w:proofErr w:type="spellEnd"/>
+      <w:r>
+        <w:t xml:space="preserve"> — он установит зависимости из requirements.txt</w:t>
+      </w:r>
+      <w:r>
+        <w:rPr>
+          <w:lang w:val="ru-RU"/>
+        </w:rPr>
+        <w:t>,</w:t>
+      </w:r>
+      <w:r>
+        <w:t xml:space="preserve"> выполнит </w:t>
+      </w:r>
+      <w:r>
+        <w:rPr>
+          <w:lang w:val="ru-RU"/>
+        </w:rPr>
+        <w:t xml:space="preserve">обезличивание и посчитает К </w:t>
+      </w:r>
+      <w:proofErr w:type="spellStart"/>
+      <w:r>
+        <w:rPr>
+          <w:lang w:val="ru-RU"/>
+        </w:rPr>
+        <w:t>анонимити</w:t>
+      </w:r>
+      <w:proofErr w:type="spellEnd"/>
+      <w:r>
+        <w:rPr>
+          <w:lang w:val="ru-RU"/>
+        </w:rPr>
+        <w:t xml:space="preserve"> для </w:t>
+      </w:r>
+      <w:proofErr w:type="gramStart"/>
+      <w:r>
+        <w:rPr>
+          <w:lang w:val="ru-RU"/>
+        </w:rPr>
+        <w:t>квази идентификаторов</w:t>
+      </w:r>
+      <w:proofErr w:type="gramEnd"/>
+      <w:r>
+        <w:rPr>
+          <w:lang w:val="ru-RU"/>
+        </w:rPr>
+        <w:t>, которые вам нужно будет указать</w:t>
+      </w:r>
+      <w:r>
+        <w:t>.</w:t>
+      </w:r>
+    </w:p>
+    <w:p>
+      <w:pPr>
+        <w:rPr>
+          <w:lang w:val="ru-RU"/>
+        </w:rPr>
+      </w:pPr>
+      <w:r>
+        <w:rPr>
+          <w:lang w:val="ru-RU"/>
+        </w:rPr>
+        <w:t xml:space="preserve">2) После запуска скрипта </w:t>
+      </w:r>
+      <w:r>
+        <w:rPr>
+          <w:lang w:val="en-US"/>
+        </w:rPr>
+        <w:t>run</w:t>
+      </w:r>
+      <w:r>
+        <w:rPr>
+          <w:lang w:val="ru-RU"/>
+        </w:rPr>
+        <w:t>_</w:t>
+      </w:r>
+      <w:r>
+        <w:rPr>
+          <w:lang w:val="en-US"/>
+        </w:rPr>
+        <w:t>anonymization</w:t>
+      </w:r>
+      <w:r>
+        <w:rPr>
+          <w:lang w:val="ru-RU"/>
+        </w:rPr>
+        <w:t>.</w:t>
+      </w:r>
+      <w:r>
+        <w:rPr>
+          <w:lang w:val="en-US"/>
+        </w:rPr>
+        <w:t>bat</w:t>
+      </w:r>
+      <w:r>
+        <w:rPr>
+          <w:lang w:val="ru-RU"/>
+        </w:rPr>
         <w:t xml:space="preserve"> </w:t>
       </w:r>
       <w:r>
         <w:rPr>
           <w:lang w:val="ru-RU"/>
         </w:rPr>
-        <w:t xml:space="preserve">репозитория </w:t>
-      </w:r>
-      <w:r>
-        <w:t>наход</w:t>
-      </w:r>
-      <w:r>
-        <w:rPr>
-          <w:lang w:val="ru-RU"/>
-        </w:rPr>
-        <w:t>и</w:t>
-      </w:r>
-      <w:r>
-        <w:t>тся файл</w:t>
-      </w:r>
-      <w:r>
-        <w:rPr>
-          <w:lang w:val="ru-RU"/>
-        </w:rPr>
-        <w:t xml:space="preserve"> </w:t>
-      </w:r>
-      <w:r>
-        <w:rPr>
-          <w:lang w:val="en-US"/>
-        </w:rPr>
-        <w:t>table</w:t>
-      </w:r>
-      <w:r>
-        <w:rPr>
-          <w:lang w:val="ru-RU"/>
-        </w:rPr>
+        <w:t>в открывшемся окне попросит указать вас квази-идентификаторы и выведет их список: номер и название. Вам нужно указать квази-идентификаторы строго по их номерам через пробел.</w:t>
+      </w:r>
+      <w:r>
+        <w:br/>
+      </w:r>
+      <w:r>
+        <w:rPr>
+          <w:lang w:val="ru-RU"/>
+        </w:rPr>
+        <w:t>3</w:t>
+      </w:r>
+      <w:r>
+        <w:t xml:space="preserve">) Итоговый файл </w:t>
+      </w:r>
+      <w:proofErr w:type="spellStart"/>
+      <w:r>
+        <w:t>output</w:t>
+      </w:r>
+      <w:proofErr w:type="spellEnd"/>
+      <w:r>
         <w:t>.</w:t>
-      </w:r>
-      <w:r>
-        <w:rPr>
-          <w:lang w:val="en-US"/>
-        </w:rPr>
-        <w:t>xlsx</w:t>
-      </w:r>
-      <w:r>
-        <w:rPr>
-          <w:lang w:val="ru-RU"/>
-        </w:rPr>
-        <w:t xml:space="preserve"> </w:t>
-      </w:r>
-      <w:r>
-        <w:rPr>
-          <w:lang w:val="ru-RU"/>
-        </w:rPr>
-        <w:t>с такими же столбцами как в примере.</w:t>
-      </w:r>
-      <w:r>
-        <w:br/>
-        <w:t xml:space="preserve">2) Запустите </w:t>
-      </w:r>
-      <w:r>
-        <w:rPr>
-          <w:lang w:val="ru-RU"/>
-        </w:rPr>
-        <w:t xml:space="preserve">скрипт </w:t>
-      </w:r>
-      <w:r>
-        <w:t>run_</w:t>
-      </w:r>
-      <w:r>
-        <w:rPr>
-          <w:lang w:val="en-US"/>
-        </w:rPr>
-        <w:t>anonymization</w:t>
-      </w:r>
-      <w:r>
-        <w:t>.bat — он установит зависимости из requirements.txt</w:t>
-      </w:r>
-      <w:r>
-        <w:rPr>
-          <w:lang w:val="ru-RU"/>
-        </w:rPr>
-        <w:t>,</w:t>
-      </w:r>
-      <w:r>
-        <w:t xml:space="preserve"> выполнит </w:t>
-      </w:r>
-      <w:r>
-        <w:rPr>
-          <w:lang w:val="ru-RU"/>
-        </w:rPr>
-        <w:t>обезличивание и посчитает К анонимити для квази идентификаторов, которые вам нужно будет указать</w:t>
-      </w:r>
-      <w:r>
-        <w:t>.</w:t>
-      </w:r>
-      <w:r>
-        <w:br/>
-        <w:t>3) Итоговый файл output.</w:t>
       </w:r>
       <w:r>
         <w:rPr>
@@ -3200,6 +3960,7 @@
           <w:sz w:val="28"/>
           <w:szCs w:val="28"/>
         </w:rPr>
+        <w:lastRenderedPageBreak/>
         <w:t>Рекомендации программиста</w:t>
       </w:r>
       <w:bookmarkEnd w:id="8"/>
@@ -3214,7 +3975,6 @@
         <w:rPr>
           <w:lang w:val="ru-RU"/>
         </w:rPr>
-        <w:lastRenderedPageBreak/>
         <w:t>Для корректного функционирования программы, убедитесь, что выполнены следующие пункты:</w:t>
       </w:r>
     </w:p>
@@ -3241,12 +4001,14 @@
       <w:r>
         <w:t xml:space="preserve">, </w:t>
       </w:r>
+      <w:proofErr w:type="spellStart"/>
       <w:r>
         <w:rPr>
           <w:lang w:val="en-US"/>
         </w:rPr>
         <w:t>openpyxl</w:t>
       </w:r>
+      <w:proofErr w:type="spellEnd"/>
       <w:r>
         <w:t>.</w:t>
       </w:r>
@@ -3346,7 +4108,15 @@
         </w:rPr>
       </w:pPr>
       <w:r>
-        <w:t>1) Запуск run_</w:t>
+        <w:t xml:space="preserve">1) Запуск </w:t>
+      </w:r>
+      <w:proofErr w:type="spellStart"/>
+      <w:r>
+        <w:t>run</w:t>
+      </w:r>
+      <w:proofErr w:type="spellEnd"/>
+      <w:r>
+        <w:t>_</w:t>
       </w:r>
       <w:r>
         <w:rPr>
@@ -3355,7 +4125,15 @@
         <w:t>anonymization</w:t>
       </w:r>
       <w:r>
-        <w:t>.bat.</w:t>
+        <w:t>.</w:t>
+      </w:r>
+      <w:proofErr w:type="spellStart"/>
+      <w:r>
+        <w:t>bat</w:t>
+      </w:r>
+      <w:proofErr w:type="spellEnd"/>
+      <w:r>
+        <w:t>.</w:t>
       </w:r>
     </w:p>
     <w:p>
@@ -3504,7 +4282,7 @@
     <w:p>
       <w:pPr>
         <w:rPr>
-          <w:lang w:val="ru-RU"/>
+          <w:lang w:val="en-US"/>
         </w:rPr>
       </w:pPr>
       <w:r>
@@ -3537,12 +4315,14 @@
         </w:rPr>
         <w:t xml:space="preserve"> </w:t>
       </w:r>
+      <w:proofErr w:type="spellStart"/>
       <w:r>
         <w:rPr>
           <w:lang w:val="ru-RU"/>
         </w:rPr>
         <w:t>анонимити</w:t>
       </w:r>
+      <w:proofErr w:type="spellEnd"/>
       <w:r>
         <w:rPr>
           <w:lang w:val="ru-RU"/>
@@ -3672,6 +4452,114 @@
         </w:rPr>
         <w:t>обезличенными данными.</w:t>
       </w:r>
+    </w:p>
+    <w:p>
+      <w:pPr>
+        <w:rPr>
+          <w:lang w:val="en-US"/>
+        </w:rPr>
+      </w:pPr>
+    </w:p>
+    <w:p>
+      <w:pPr>
+        <w:rPr>
+          <w:lang w:val="en-US"/>
+        </w:rPr>
+      </w:pPr>
+      <w:r>
+        <w:rPr>
+          <w:noProof/>
+        </w:rPr>
+        <w:drawing>
+          <wp:inline distT="0" distB="0" distL="0" distR="0" wp14:anchorId="3F63024D" wp14:editId="3C6F2FA8">
+            <wp:extent cx="5733415" cy="2069465"/>
+            <wp:effectExtent l="0" t="0" r="635" b="6985"/>
+            <wp:docPr id="2096607050" name="Рисунок 1"/>
+            <wp:cNvGraphicFramePr>
+              <a:graphicFrameLocks xmlns:a="http://schemas.openxmlformats.org/drawingml/2006/main" noChangeAspect="1"/>
+            </wp:cNvGraphicFramePr>
+            <a:graphic xmlns:a="http://schemas.openxmlformats.org/drawingml/2006/main">
+              <a:graphicData uri="http://schemas.openxmlformats.org/drawingml/2006/picture">
+                <pic:pic xmlns:pic="http://schemas.openxmlformats.org/drawingml/2006/picture">
+                  <pic:nvPicPr>
+                    <pic:cNvPr id="2096607050" name=""/>
+                    <pic:cNvPicPr/>
+                  </pic:nvPicPr>
+                  <pic:blipFill>
+                    <a:blip r:embed="rId7"/>
+                    <a:stretch>
+                      <a:fillRect/>
+                    </a:stretch>
+                  </pic:blipFill>
+                  <pic:spPr>
+                    <a:xfrm>
+                      <a:off x="0" y="0"/>
+                      <a:ext cx="5733415" cy="2069465"/>
+                    </a:xfrm>
+                    <a:prstGeom prst="rect">
+                      <a:avLst/>
+                    </a:prstGeom>
+                  </pic:spPr>
+                </pic:pic>
+              </a:graphicData>
+            </a:graphic>
+          </wp:inline>
+        </w:drawing>
+      </w:r>
+    </w:p>
+    <w:p>
+      <w:pPr>
+        <w:spacing w:before="240"/>
+        <w:jc w:val="center"/>
+        <w:rPr>
+          <w:sz w:val="24"/>
+          <w:szCs w:val="24"/>
+        </w:rPr>
+      </w:pPr>
+      <w:r>
+        <w:rPr>
+          <w:sz w:val="24"/>
+          <w:szCs w:val="24"/>
+        </w:rPr>
+        <w:t xml:space="preserve">Рис. </w:t>
+      </w:r>
+      <w:r>
+        <w:rPr>
+          <w:sz w:val="24"/>
+          <w:szCs w:val="24"/>
+          <w:lang w:val="ru-RU"/>
+        </w:rPr>
+        <w:t>2</w:t>
+      </w:r>
+      <w:r>
+        <w:rPr>
+          <w:sz w:val="24"/>
+          <w:szCs w:val="24"/>
+        </w:rPr>
+        <w:t xml:space="preserve"> </w:t>
+      </w:r>
+      <w:r>
+        <w:rPr>
+          <w:sz w:val="24"/>
+          <w:szCs w:val="24"/>
+          <w:lang w:val="ru-RU"/>
+        </w:rPr>
+        <w:t xml:space="preserve">Контрольный пример работы </w:t>
+      </w:r>
+      <w:r>
+        <w:rPr>
+          <w:sz w:val="24"/>
+          <w:szCs w:val="24"/>
+        </w:rPr>
+        <w:t>программы</w:t>
+      </w:r>
+    </w:p>
+    <w:p>
+      <w:pPr>
+        <w:rPr>
+          <w:lang w:val="ru-RU"/>
+        </w:rPr>
+      </w:pPr>
     </w:p>
     <w:p>
       <w:pPr>
@@ -3767,13 +4655,41 @@
           <w:lang w:val="ru-RU"/>
         </w:rPr>
         <w:tab/>
-        <w:t xml:space="preserve">В итоге было написано полностью работоспособное, настраиваемое програмное обеспечение для </w:t>
-      </w:r>
-      <w:r>
-        <w:rPr>
-          <w:lang w:val="ru-RU"/>
-        </w:rPr>
-        <w:t>обезличивания датасета и вычисления К анонимити по заданным квази-идентификаторам</w:t>
+        <w:t xml:space="preserve">В итоге было написано полностью работоспособное, настраиваемое </w:t>
+      </w:r>
+      <w:proofErr w:type="spellStart"/>
+      <w:r>
+        <w:rPr>
+          <w:lang w:val="ru-RU"/>
+        </w:rPr>
+        <w:t>програмное</w:t>
+      </w:r>
+      <w:proofErr w:type="spellEnd"/>
+      <w:r>
+        <w:rPr>
+          <w:lang w:val="ru-RU"/>
+        </w:rPr>
+        <w:t xml:space="preserve"> обеспечение для </w:t>
+      </w:r>
+      <w:r>
+        <w:rPr>
+          <w:lang w:val="ru-RU"/>
+        </w:rPr>
+        <w:t xml:space="preserve">обезличивания датасета и вычисления К </w:t>
+      </w:r>
+      <w:proofErr w:type="spellStart"/>
+      <w:r>
+        <w:rPr>
+          <w:lang w:val="ru-RU"/>
+        </w:rPr>
+        <w:t>анонимити</w:t>
+      </w:r>
+      <w:proofErr w:type="spellEnd"/>
+      <w:r>
+        <w:rPr>
+          <w:lang w:val="ru-RU"/>
+        </w:rPr>
+        <w:t xml:space="preserve"> по заданным квази-идентификаторам</w:t>
       </w:r>
       <w:r>
         <w:rPr>
@@ -3795,13 +4711,13 @@
 <file path=word/numbering.xml><?xml version="1.0" encoding="utf-8"?>
 <w:numbering xmlns:wpc="http://schemas.microsoft.com/office/word/2010/wordprocessingCanvas" xmlns:cx="http://schemas.microsoft.com/office/drawing/2014/chartex" xmlns:cx1="http://schemas.microsoft.com/office/drawing/2015/9/8/chartex" xmlns:cx2="http://schemas.microsoft.com/office/drawing/2015/10/21/chartex" xmlns:cx3="http://schemas.microsoft.com/office/drawing/2016/5/9/chartex" xmlns:cx4="http://schemas.microsoft.com/office/drawing/2016/5/10/chartex" xmlns:cx5="http://schemas.microsoft.com/office/drawing/2016/5/11/chartex" xmlns:cx6="http://schemas.microsoft.com/office/drawing/2016/5/12/chartex" xmlns:cx7="http://schemas.microsoft.com/office/drawing/2016/5/13/chartex" xmlns:cx8="http://schemas.microsoft.com/office/drawing/2016/5/14/chartex" xmlns:mc="http://schemas.openxmlformats.org/markup-compatibility/2006" xmlns:aink="http://schemas.microsoft.com/office/drawing/2016/ink" xmlns:am3d="http://schemas.microsoft.com/office/drawing/2017/model3d" xmlns:o="urn:schemas-microsoft-com:office:office" xmlns:oel="http://schemas.microsoft.com/office/2019/extlst" xmlns:r="http://schemas.openxmlformats.org/officeDocument/2006/relationships" xmlns:m="http://schemas.openxmlformats.org/officeDocument/2006/math" xmlns:v="urn:schemas-microsoft-com:vml" xmlns:wp14="http://schemas.microsoft.com/office/word/2010/wordprocessingDrawing" xmlns:wp="http://schemas.openxmlformats.org/drawingml/2006/wordprocessingDrawing" xmlns:w10="urn:schemas-microsoft-com:office:word" xmlns:w="http://schemas.openxmlformats.org/wordprocessingml/2006/main" xmlns:w14="http://schemas.microsoft.com/office/word/2010/wordml" xmlns:w15="http://schemas.microsoft.com/office/word/2012/wordml" xmlns:w16cex="http://schemas.microsoft.com/office/word/2018/wordml/cex" xmlns:w16cid="http://schemas.microsoft.com/office/word/2016/wordml/cid" xmlns:w16="http://schemas.microsoft.com/office/word/2018/wordml" xmlns:w16du="http://schemas.microsoft.com/office/word/2023/wordml/word16du" xmlns:w16sdtdh="http://schemas.microsoft.com/office/word/2020/wordml/sdtdatahash" xmlns:w16sdtfl="http://schemas.microsoft.com/office/word/2024/wordml/sdtformatlock" xmlns:w16se="http://schemas.microsoft.com/office/word/2015/wordml/symex" xmlns:wpg="http://schemas.microsoft.com/office/word/2010/wordprocessingGroup" xmlns:wpi="http://schemas.microsoft.com/office/word/2010/wordprocessingInk" xmlns:wne="http://schemas.microsoft.com/office/word/2006/wordml" xmlns:wps="http://schemas.microsoft.com/office/word/2010/wordprocessingShape" mc:Ignorable="w14 w15 w16se w16cid w16 w16cex w16sdtdh w16sdtfl w16du wp14">
   <w:abstractNum w:abstractNumId="0" w15:restartNumberingAfterBreak="0">
-    <w:nsid w:val="361A4948"/>
+    <w:nsid w:val="29223B2A"/>
     <w:multiLevelType w:val="hybridMultilevel"/>
-    <w:tmpl w:val="E39C5C04"/>
-    <w:lvl w:ilvl="0" w:tplc="04190011">
+    <w:tmpl w:val="9556B2A8"/>
+    <w:lvl w:ilvl="0" w:tplc="0419000F">
       <w:start w:val="1"/>
       <w:numFmt w:val="decimal"/>
-      <w:lvlText w:val="%1)"/>
+      <w:lvlText w:val="%1."/>
       <w:lvlJc w:val="left"/>
       <w:pPr>
         <w:ind w:left="720" w:hanging="360"/>
@@ -3884,6 +4800,95 @@
     </w:lvl>
   </w:abstractNum>
   <w:abstractNum w:abstractNumId="1" w15:restartNumberingAfterBreak="0">
+    <w:nsid w:val="361A4948"/>
+    <w:multiLevelType w:val="hybridMultilevel"/>
+    <w:tmpl w:val="E39C5C04"/>
+    <w:lvl w:ilvl="0" w:tplc="04190011">
+      <w:start w:val="1"/>
+      <w:numFmt w:val="decimal"/>
+      <w:lvlText w:val="%1)"/>
+      <w:lvlJc w:val="left"/>
+      <w:pPr>
+        <w:ind w:left="720" w:hanging="360"/>
+      </w:pPr>
+      <w:rPr>
+        <w:rFonts w:hint="default"/>
+      </w:rPr>
+    </w:lvl>
+    <w:lvl w:ilvl="1" w:tplc="04190019" w:tentative="1">
+      <w:start w:val="1"/>
+      <w:numFmt w:val="lowerLetter"/>
+      <w:lvlText w:val="%2."/>
+      <w:lvlJc w:val="left"/>
+      <w:pPr>
+        <w:ind w:left="1440" w:hanging="360"/>
+      </w:pPr>
+    </w:lvl>
+    <w:lvl w:ilvl="2" w:tplc="0419001B" w:tentative="1">
+      <w:start w:val="1"/>
+      <w:numFmt w:val="lowerRoman"/>
+      <w:lvlText w:val="%3."/>
+      <w:lvlJc w:val="right"/>
+      <w:pPr>
+        <w:ind w:left="2160" w:hanging="180"/>
+      </w:pPr>
+    </w:lvl>
+    <w:lvl w:ilvl="3" w:tplc="0419000F" w:tentative="1">
+      <w:start w:val="1"/>
+      <w:numFmt w:val="decimal"/>
+      <w:lvlText w:val="%4."/>
+      <w:lvlJc w:val="left"/>
+      <w:pPr>
+        <w:ind w:left="2880" w:hanging="360"/>
+      </w:pPr>
+    </w:lvl>
+    <w:lvl w:ilvl="4" w:tplc="04190019" w:tentative="1">
+      <w:start w:val="1"/>
+      <w:numFmt w:val="lowerLetter"/>
+      <w:lvlText w:val="%5."/>
+      <w:lvlJc w:val="left"/>
+      <w:pPr>
+        <w:ind w:left="3600" w:hanging="360"/>
+      </w:pPr>
+    </w:lvl>
+    <w:lvl w:ilvl="5" w:tplc="0419001B" w:tentative="1">
+      <w:start w:val="1"/>
+      <w:numFmt w:val="lowerRoman"/>
+      <w:lvlText w:val="%6."/>
+      <w:lvlJc w:val="right"/>
+      <w:pPr>
+        <w:ind w:left="4320" w:hanging="180"/>
+      </w:pPr>
+    </w:lvl>
+    <w:lvl w:ilvl="6" w:tplc="0419000F" w:tentative="1">
+      <w:start w:val="1"/>
+      <w:numFmt w:val="decimal"/>
+      <w:lvlText w:val="%7."/>
+      <w:lvlJc w:val="left"/>
+      <w:pPr>
+        <w:ind w:left="5040" w:hanging="360"/>
+      </w:pPr>
+    </w:lvl>
+    <w:lvl w:ilvl="7" w:tplc="04190019" w:tentative="1">
+      <w:start w:val="1"/>
+      <w:numFmt w:val="lowerLetter"/>
+      <w:lvlText w:val="%8."/>
+      <w:lvlJc w:val="left"/>
+      <w:pPr>
+        <w:ind w:left="5760" w:hanging="360"/>
+      </w:pPr>
+    </w:lvl>
+    <w:lvl w:ilvl="8" w:tplc="0419001B" w:tentative="1">
+      <w:start w:val="1"/>
+      <w:numFmt w:val="lowerRoman"/>
+      <w:lvlText w:val="%9."/>
+      <w:lvlJc w:val="right"/>
+      <w:pPr>
+        <w:ind w:left="6480" w:hanging="180"/>
+      </w:pPr>
+    </w:lvl>
+  </w:abstractNum>
+  <w:abstractNum w:abstractNumId="2" w15:restartNumberingAfterBreak="0">
     <w:nsid w:val="367153E2"/>
     <w:multiLevelType w:val="hybridMultilevel"/>
     <w:tmpl w:val="109A31D2"/>
@@ -3976,7 +4981,7 @@
       </w:pPr>
     </w:lvl>
   </w:abstractNum>
-  <w:abstractNum w:abstractNumId="2" w15:restartNumberingAfterBreak="0">
+  <w:abstractNum w:abstractNumId="3" w15:restartNumberingAfterBreak="0">
     <w:nsid w:val="41D66701"/>
     <w:multiLevelType w:val="multilevel"/>
     <w:tmpl w:val="B5309ED8"/>
@@ -4089,7 +5094,7 @@
       </w:rPr>
     </w:lvl>
   </w:abstractNum>
-  <w:abstractNum w:abstractNumId="3" w15:restartNumberingAfterBreak="0">
+  <w:abstractNum w:abstractNumId="4" w15:restartNumberingAfterBreak="0">
     <w:nsid w:val="608477CC"/>
     <w:multiLevelType w:val="hybridMultilevel"/>
     <w:tmpl w:val="376A4A9C"/>
@@ -4202,7 +5207,7 @@
       </w:rPr>
     </w:lvl>
   </w:abstractNum>
-  <w:abstractNum w:abstractNumId="4" w15:restartNumberingAfterBreak="0">
+  <w:abstractNum w:abstractNumId="5" w15:restartNumberingAfterBreak="0">
     <w:nsid w:val="71EE75AA"/>
     <w:multiLevelType w:val="multilevel"/>
     <w:tmpl w:val="85F0AC46"/>
@@ -4316,18 +5321,21 @@
     </w:lvl>
   </w:abstractNum>
   <w:num w:numId="1" w16cid:durableId="1820733700">
+    <w:abstractNumId w:val="5"/>
+  </w:num>
+  <w:num w:numId="2" w16cid:durableId="283268965">
+    <w:abstractNumId w:val="3"/>
+  </w:num>
+  <w:num w:numId="3" w16cid:durableId="249392450">
+    <w:abstractNumId w:val="2"/>
+  </w:num>
+  <w:num w:numId="4" w16cid:durableId="2130972994">
     <w:abstractNumId w:val="4"/>
   </w:num>
-  <w:num w:numId="2" w16cid:durableId="283268965">
-    <w:abstractNumId w:val="2"/>
-  </w:num>
-  <w:num w:numId="3" w16cid:durableId="249392450">
+  <w:num w:numId="5" w16cid:durableId="1787312888">
     <w:abstractNumId w:val="1"/>
   </w:num>
-  <w:num w:numId="4" w16cid:durableId="2130972994">
-    <w:abstractNumId w:val="3"/>
-  </w:num>
-  <w:num w:numId="5" w16cid:durableId="1787312888">
+  <w:num w:numId="6" w16cid:durableId="840508169">
     <w:abstractNumId w:val="0"/>
   </w:num>
 </w:numbering>

</xml_diff>